<commit_message>
Adding "making decision" in Canvas.docx
</commit_message>
<xml_diff>
--- a/references/Canvas.docx
+++ b/references/Canvas.docx
@@ -407,21 +407,7 @@
                 <w:color w:val="999999"/>
                 <w:lang w:val="en-GB"/>
               </w:rPr>
-              <w:t xml:space="preserve"> aiming to predict whether a product will be returned and the likely return time frame. The model operates at the product level, with outcomes including both return probability and estimated return window (e.g., within 7 or 30 days). It </w:t>
-            </w:r>
-            <w:r>
-              <w:rPr>
-                <w:color w:val="999999"/>
-                <w:lang w:val="en-GB"/>
-              </w:rPr>
-              <w:t>analyses</w:t>
-            </w:r>
-            <w:r>
-              <w:rPr>
-                <w:color w:val="999999"/>
-                <w:lang w:val="en-GB"/>
-              </w:rPr>
-              <w:t xml:space="preserve"> product, customer, and order data to predict return likelihood and timing.</w:t>
+              <w:t xml:space="preserve"> aiming to predict whether a product will be returned and the likely return time frame. The model operates at the product level, with outcomes including both return probability and estimated return window (e.g., within 7 or 30 days). It analyses product, customer, and order data to predict return likelihood and timing.</w:t>
             </w:r>
           </w:p>
           <w:p>
@@ -724,14 +710,7 @@
                 <w:color w:val="999999"/>
                 <w:lang w:val="en-GB"/>
               </w:rPr>
-              <w:t xml:space="preserve">Logistics benefit from lower reverse logistics costs and better warehouse efficiency. Product management can use return data to refine designs and improve product descriptions. Marketing can offer more accurate recommendations, increasing customer satisfaction and </w:t>
-            </w:r>
-            <w:r>
-              <w:rPr>
-                <w:color w:val="999999"/>
-                <w:lang w:val="en-GB"/>
-              </w:rPr>
-              <w:t>retention.</w:t>
+              <w:t>Logistics benefit from lower reverse logistics costs and better warehouse efficiency. Product management can use return data to refine designs and improve product descriptions. Marketing can offer more accurate recommendations, increasing customer satisfaction and retention.</w:t>
             </w:r>
           </w:p>
         </w:tc>
@@ -1252,10 +1231,44 @@
                 <w:color w:val="020094"/>
                 <w:sz w:val="26"/>
                 <w:szCs w:val="26"/>
-              </w:rPr>
-            </w:pPr>
-            <w:bookmarkStart w:id="13" w:name="_crxt7dvm8btd" w:colFirst="0" w:colLast="0"/>
-            <w:bookmarkEnd w:id="13"/>
+                <w:lang w:val="en-GB"/>
+              </w:rPr>
+            </w:pPr>
+            <w:r>
+              <w:rPr>
+                <w:color w:val="999999"/>
+                <w:lang w:val="en-GB"/>
+              </w:rPr>
+              <w:t xml:space="preserve">The ML system will generate predictions for each product shortly after new customer orders are placed, estimating both the likelihood and timing of returns. While real-time processing is not needed, the system will promptly </w:t>
+            </w:r>
+            <w:r>
+              <w:rPr>
+                <w:color w:val="999999"/>
+                <w:lang w:val="en-GB"/>
+              </w:rPr>
+              <w:t>analyse</w:t>
+            </w:r>
+            <w:r>
+              <w:rPr>
+                <w:color w:val="999999"/>
+                <w:lang w:val="en-GB"/>
+              </w:rPr>
+              <w:t xml:space="preserve"> order data to support inventory and marketing decisions. Given the need to process product images for return risk patterns, substantial computing resources will be required, with batch processing used to manage predictive </w:t>
+            </w:r>
+            <w:r>
+              <w:rPr>
+                <w:color w:val="999999"/>
+                <w:lang w:val="en-GB"/>
+              </w:rPr>
+              <w:t>modelling</w:t>
+            </w:r>
+            <w:r>
+              <w:rPr>
+                <w:color w:val="999999"/>
+                <w:lang w:val="en-GB"/>
+              </w:rPr>
+              <w:t xml:space="preserve"> and image analysis.</w:t>
+            </w:r>
           </w:p>
         </w:tc>
         <w:tc>
@@ -1332,8 +1345,8 @@
                 <w:lang w:val="en-GB"/>
               </w:rPr>
             </w:pPr>
-            <w:bookmarkStart w:id="14" w:name="_81vf84j4p1ue" w:colFirst="0" w:colLast="0"/>
-            <w:bookmarkEnd w:id="14"/>
+            <w:bookmarkStart w:id="13" w:name="_81vf84j4p1ue" w:colFirst="0" w:colLast="0"/>
+            <w:bookmarkEnd w:id="13"/>
             <w:r>
               <w:rPr>
                 <w:sz w:val="20"/>
@@ -1400,28 +1413,14 @@
                 <w:lang w:val="en-GB"/>
               </w:rPr>
             </w:pPr>
-            <w:bookmarkStart w:id="15" w:name="_uqcgz6o8ws7h" w:colFirst="0" w:colLast="0"/>
-            <w:bookmarkEnd w:id="15"/>
-            <w:r>
-              <w:rPr>
-                <w:color w:val="999999"/>
-                <w:lang w:val="en-GB"/>
-              </w:rPr>
-              <w:t xml:space="preserve">The project will likely use a single machine learning model or a combination of models. One component will predict the probability of a product being returned based on order data (e.g., product category, price, customer history). The second will estimate the time frame of the return (e.g., within 7 or 30 days). Additionally, computer vision techniques will </w:t>
-            </w:r>
-            <w:r>
-              <w:rPr>
-                <w:color w:val="999999"/>
-                <w:lang w:val="en-GB"/>
-              </w:rPr>
-              <w:t>analyse</w:t>
-            </w:r>
-            <w:r>
-              <w:rPr>
-                <w:color w:val="999999"/>
-                <w:lang w:val="en-GB"/>
-              </w:rPr>
-              <w:t xml:space="preserve"> product images to identify patterns (such as color, material, or design) that correlate with return likelihood and </w:t>
+            <w:bookmarkStart w:id="14" w:name="_uqcgz6o8ws7h" w:colFirst="0" w:colLast="0"/>
+            <w:bookmarkEnd w:id="14"/>
+            <w:r>
+              <w:rPr>
+                <w:color w:val="999999"/>
+                <w:lang w:val="en-GB"/>
+              </w:rPr>
+              <w:t xml:space="preserve">The project will likely use a single machine learning model or a combination of models. One component will predict the probability of a product being returned based on order data (e.g., product category, price, customer history). The second will estimate the time frame of the return (e.g., within 7 or 30 days). Additionally, computer vision techniques will analyse product images to identify patterns (such as color, material, or design) that correlate with return likelihood and </w:t>
             </w:r>
             <w:r>
               <w:rPr>
@@ -1487,8 +1486,8 @@
                 <w:lang w:val="en-GB"/>
               </w:rPr>
             </w:pPr>
-            <w:bookmarkStart w:id="16" w:name="_4e49g6s44q5h" w:colFirst="0" w:colLast="0"/>
-            <w:bookmarkEnd w:id="16"/>
+            <w:bookmarkStart w:id="15" w:name="_4e49g6s44q5h" w:colFirst="0" w:colLast="0"/>
+            <w:bookmarkEnd w:id="15"/>
             <w:r>
               <w:rPr>
                 <w:sz w:val="20"/>
@@ -1556,28 +1555,14 @@
                 <w:lang w:val="en-GB"/>
               </w:rPr>
             </w:pPr>
-            <w:bookmarkStart w:id="17" w:name="_7efx3yacbscb" w:colFirst="0" w:colLast="0"/>
-            <w:bookmarkEnd w:id="17"/>
-            <w:r>
-              <w:rPr>
-                <w:color w:val="999999"/>
-                <w:lang w:val="en-GB"/>
-              </w:rPr>
-              <w:t xml:space="preserve">The input features for these models will come from a combination of structured and unstructured data. For the return prediction model, features will include information from the orders, such as product characteristics, customer demographics, price points, and past return </w:t>
-            </w:r>
-            <w:r>
-              <w:rPr>
-                <w:color w:val="999999"/>
-                <w:lang w:val="en-GB"/>
-              </w:rPr>
-              <w:t>behaviours</w:t>
-            </w:r>
-            <w:r>
-              <w:rPr>
-                <w:color w:val="999999"/>
-                <w:lang w:val="en-GB"/>
-              </w:rPr>
-              <w:t xml:space="preserve">. For the image analysis model, features will be extracted from the product images themselves, looking for visual attributes that may be associated with high return rates. Additional inputs could come from customer feedback, </w:t>
+            <w:bookmarkStart w:id="16" w:name="_7efx3yacbscb" w:colFirst="0" w:colLast="0"/>
+            <w:bookmarkEnd w:id="16"/>
+            <w:r>
+              <w:rPr>
+                <w:color w:val="999999"/>
+                <w:lang w:val="en-GB"/>
+              </w:rPr>
+              <w:t xml:space="preserve">The input features for these models will come from a combination of structured and unstructured data. For the return prediction model, features will include information from the orders, such as product characteristics, customer demographics, price points, and past return behaviours. For the image analysis model, features will be extracted from the product images themselves, looking for visual attributes that may be associated with high return rates. Additional inputs could come from customer feedback, </w:t>
             </w:r>
             <w:r>
               <w:rPr>
@@ -1661,8 +1646,8 @@
                 <w:lang w:val="en-GB"/>
               </w:rPr>
             </w:pPr>
-            <w:bookmarkStart w:id="18" w:name="_99rbzexhxp86" w:colFirst="0" w:colLast="0"/>
-            <w:bookmarkEnd w:id="18"/>
+            <w:bookmarkStart w:id="17" w:name="_99rbzexhxp86" w:colFirst="0" w:colLast="0"/>
+            <w:bookmarkEnd w:id="17"/>
             <w:r>
               <w:rPr>
                 <w:sz w:val="20"/>
@@ -1681,8 +1666,8 @@
                 <w:lang w:val="en-GB"/>
               </w:rPr>
             </w:pPr>
-            <w:bookmarkStart w:id="19" w:name="_yrsc8mhn4oky" w:colFirst="0" w:colLast="0"/>
-            <w:bookmarkEnd w:id="19"/>
+            <w:bookmarkStart w:id="18" w:name="_yrsc8mhn4oky" w:colFirst="0" w:colLast="0"/>
+            <w:bookmarkEnd w:id="18"/>
             <w:r>
               <w:rPr>
                 <w:color w:val="999999"/>
@@ -1722,21 +1707,7 @@
                 <w:color w:val="999999"/>
                 <w:lang w:val="en-GB"/>
               </w:rPr>
-              <w:t xml:space="preserve">Over time, </w:t>
-            </w:r>
-            <w:r>
-              <w:rPr>
-                <w:color w:val="999999"/>
-                <w:lang w:val="en-GB"/>
-              </w:rPr>
-              <w:t>analysing</w:t>
-            </w:r>
-            <w:r>
-              <w:rPr>
-                <w:color w:val="999999"/>
-                <w:lang w:val="en-GB"/>
-              </w:rPr>
-              <w:t xml:space="preserve"> the visual patterns identified by the image model will help to determine whether there are common traits among returned products. Monitoring these patterns could lead to insights that influence product design and development, ultimately reducing the rate of returns at the source. </w:t>
+              <w:t xml:space="preserve">Over time, analysing the visual patterns identified by the image model will help to determine whether there are common traits among returned products. Monitoring these patterns could lead to insights that influence product design and development, ultimately reducing the rate of returns at the source. </w:t>
             </w:r>
           </w:p>
         </w:tc>
@@ -2527,6 +2498,7 @@
   <w:style w:type="character" w:default="1" w:styleId="Carpredefinitoparagrafo">
     <w:name w:val="Default Paragraph Font"/>
     <w:uiPriority w:val="1"/>
+    <w:semiHidden/>
     <w:unhideWhenUsed/>
   </w:style>
   <w:style w:type="table" w:default="1" w:styleId="Tabellanormale">

</xml_diff>